<commit_message>
learn about key expiration in redis
</commit_message>
<xml_diff>
--- a/persistence/nosql/redis-keys-and-values.docx
+++ b/persistence/nosql/redis-keys-and-values.docx
@@ -805,13 +805,7 @@
         <w:rPr>
           <w:shd w:val="clear" w:color="auto" w:fill="FFFFFF"/>
         </w:rPr>
-        <w:t>won't work with a clustered database</w:t>
-      </w:r>
-      <w:r>
-        <w:rPr>
-          <w:shd w:val="clear" w:color="auto" w:fill="FFFFFF"/>
-        </w:rPr>
-        <w:t xml:space="preserve"> </w:t>
+        <w:t xml:space="preserve">won't work with a clustered database </w:t>
       </w:r>
       <w:r>
         <w:rPr>
@@ -1245,14 +1239,1097 @@
       </w:r>
     </w:p>
     <w:p>
+      <w:r>
+        <w:t>Key expiration lets you set a timeout for a key, also known as a "time to live", or "TTL".</w:t>
+      </w:r>
+      <w:r>
+        <w:t xml:space="preserve"> </w:t>
+      </w:r>
+      <w:r>
+        <w:t>When the time to live elapses, the key is automatically destroyed.</w:t>
+      </w:r>
+    </w:p>
+    <w:p>
+      <w:pPr>
+        <w:pStyle w:val="NoSpacing"/>
+        <w:rPr>
+          <w:shd w:val="clear" w:color="auto" w:fill="FFFFFF"/>
+        </w:rPr>
+      </w:pPr>
+      <w:r>
+        <w:rPr>
+          <w:shd w:val="clear" w:color="auto" w:fill="FFFFFF"/>
+        </w:rPr>
+        <w:t>A key with an associated timeout is often said to be </w:t>
+      </w:r>
+      <w:r>
+        <w:rPr>
+          <w:rStyle w:val="Emphasis"/>
+          <w:rFonts w:ascii="Arial" w:hAnsi="Arial" w:cs="Arial"/>
+          <w:color w:val="091A23"/>
+          <w:spacing w:val="-2"/>
+          <w:bdr w:val="single" w:sz="2" w:space="0" w:color="E5E7EB" w:frame="1"/>
+          <w:shd w:val="clear" w:color="auto" w:fill="FFFFFF"/>
+        </w:rPr>
+        <w:t>volatile</w:t>
+      </w:r>
+      <w:r>
+        <w:rPr>
+          <w:shd w:val="clear" w:color="auto" w:fill="FFFFFF"/>
+        </w:rPr>
+        <w:t> in Redis terminology.</w:t>
+      </w:r>
+    </w:p>
+    <w:p>
+      <w:pPr>
+        <w:pStyle w:val="NoSpacing"/>
+      </w:pPr>
+    </w:p>
+    <w:p>
+      <w:r>
+        <w:t>A few important notes about key expiration:</w:t>
+      </w:r>
+    </w:p>
+    <w:p>
+      <w:pPr>
+        <w:pStyle w:val="NoSpacing"/>
+        <w:numPr>
+          <w:ilvl w:val="0"/>
+          <w:numId w:val="27"/>
+        </w:numPr>
+      </w:pPr>
+      <w:r>
+        <w:t>By default,</w:t>
+      </w:r>
+      <w:r>
+        <w:t xml:space="preserve"> Redis keys are created without an associated time to live. The key will simply live forever, unless it is removed by the user in an explicit way, for instance using the </w:t>
+      </w:r>
       <w:hyperlink r:id="rId13" w:history="1">
         <w:r>
           <w:rPr>
-            <w:rStyle w:val="Hyperlink"/>
+            <w:rStyle w:val="HTMLCode"/>
+            <w:rFonts w:asciiTheme="minorHAnsi" w:eastAsiaTheme="minorEastAsia" w:hAnsiTheme="minorHAnsi" w:cstheme="minorBidi"/>
+            <w:sz w:val="22"/>
+            <w:szCs w:val="22"/>
           </w:rPr>
-          <w:t>https://redis.io/docs/latest/commands/expire/</w:t>
+          <w:t>DEL</w:t>
         </w:r>
       </w:hyperlink>
+      <w:r>
+        <w:t> command.</w:t>
+      </w:r>
+    </w:p>
+    <w:p>
+      <w:pPr>
+        <w:pStyle w:val="NoSpacing"/>
+        <w:numPr>
+          <w:ilvl w:val="0"/>
+          <w:numId w:val="26"/>
+        </w:numPr>
+      </w:pPr>
+      <w:r>
+        <w:t xml:space="preserve">The timeout will only be cleared by commands that delete or overwrite </w:t>
+      </w:r>
+      <w:r>
+        <w:rPr>
+          <w:b/>
+          <w:bCs/>
+        </w:rPr>
+        <w:t>the contents of the key</w:t>
+      </w:r>
+      <w:r>
+        <w:t>, including </w:t>
+      </w:r>
+      <w:hyperlink r:id="rId14" w:history="1">
+        <w:r>
+          <w:rPr>
+            <w:rStyle w:val="HTMLCode"/>
+            <w:rFonts w:asciiTheme="minorHAnsi" w:eastAsiaTheme="minorEastAsia" w:hAnsiTheme="minorHAnsi" w:cstheme="minorBidi"/>
+            <w:sz w:val="22"/>
+            <w:szCs w:val="22"/>
+          </w:rPr>
+          <w:t>DEL</w:t>
+        </w:r>
+      </w:hyperlink>
+      <w:r>
+        <w:t>, </w:t>
+      </w:r>
+      <w:hyperlink r:id="rId15" w:history="1">
+        <w:r>
+          <w:rPr>
+            <w:rStyle w:val="HTMLCode"/>
+            <w:rFonts w:asciiTheme="minorHAnsi" w:eastAsiaTheme="minorEastAsia" w:hAnsiTheme="minorHAnsi" w:cstheme="minorBidi"/>
+            <w:sz w:val="22"/>
+            <w:szCs w:val="22"/>
+          </w:rPr>
+          <w:t>SET</w:t>
+        </w:r>
+      </w:hyperlink>
+      <w:r>
+        <w:t>, </w:t>
+      </w:r>
+      <w:hyperlink r:id="rId16" w:history="1">
+        <w:r>
+          <w:rPr>
+            <w:rStyle w:val="HTMLCode"/>
+            <w:rFonts w:asciiTheme="minorHAnsi" w:eastAsiaTheme="minorEastAsia" w:hAnsiTheme="minorHAnsi" w:cstheme="minorBidi"/>
+            <w:sz w:val="22"/>
+            <w:szCs w:val="22"/>
+          </w:rPr>
+          <w:t>GETSET</w:t>
+        </w:r>
+      </w:hyperlink>
+      <w:r>
+        <w:t> and all the </w:t>
+      </w:r>
+      <w:r>
+        <w:rPr>
+          <w:rStyle w:val="HTMLCode"/>
+          <w:rFonts w:asciiTheme="minorHAnsi" w:eastAsiaTheme="minorEastAsia" w:hAnsiTheme="minorHAnsi" w:cstheme="minorBidi"/>
+          <w:sz w:val="22"/>
+          <w:szCs w:val="22"/>
+        </w:rPr>
+        <w:t>*STORE</w:t>
+      </w:r>
+      <w:r>
+        <w:t> commands.</w:t>
+      </w:r>
+    </w:p>
+    <w:p>
+      <w:pPr>
+        <w:pStyle w:val="NoSpacing"/>
+        <w:ind w:left="360"/>
+      </w:pPr>
+      <w:r>
+        <w:t xml:space="preserve">This means that </w:t>
+      </w:r>
+      <w:r>
+        <w:rPr>
+          <w:highlight w:val="yellow"/>
+        </w:rPr>
+        <w:t>all the operations that conceptually </w:t>
+      </w:r>
+      <w:r>
+        <w:rPr>
+          <w:rStyle w:val="Emphasis"/>
+          <w:i w:val="0"/>
+          <w:iCs w:val="0"/>
+          <w:highlight w:val="yellow"/>
+        </w:rPr>
+        <w:t>alter</w:t>
+      </w:r>
+      <w:r>
+        <w:rPr>
+          <w:highlight w:val="yellow"/>
+        </w:rPr>
+        <w:t> the value stored at the key without replacing it</w:t>
+      </w:r>
+      <w:r>
+        <w:rPr>
+          <w:highlight w:val="yellow"/>
+        </w:rPr>
+        <w:t>(it refers to the key I guess)</w:t>
+      </w:r>
+      <w:r>
+        <w:rPr>
+          <w:highlight w:val="yellow"/>
+        </w:rPr>
+        <w:t xml:space="preserve"> with a new one will leave the timeout untouched. For instance, incrementing the value of a key with </w:t>
+      </w:r>
+      <w:hyperlink r:id="rId17" w:history="1">
+        <w:r>
+          <w:rPr>
+            <w:rStyle w:val="HTMLCode"/>
+            <w:rFonts w:asciiTheme="minorHAnsi" w:eastAsiaTheme="minorEastAsia" w:hAnsiTheme="minorHAnsi" w:cstheme="minorBidi"/>
+            <w:sz w:val="22"/>
+            <w:szCs w:val="22"/>
+            <w:highlight w:val="yellow"/>
+          </w:rPr>
+          <w:t>INCR</w:t>
+        </w:r>
+      </w:hyperlink>
+      <w:r>
+        <w:rPr>
+          <w:highlight w:val="yellow"/>
+        </w:rPr>
+        <w:t>, pushing a new value into a list with </w:t>
+      </w:r>
+      <w:hyperlink r:id="rId18" w:history="1">
+        <w:r>
+          <w:rPr>
+            <w:rStyle w:val="HTMLCode"/>
+            <w:rFonts w:asciiTheme="minorHAnsi" w:eastAsiaTheme="minorEastAsia" w:hAnsiTheme="minorHAnsi" w:cstheme="minorBidi"/>
+            <w:sz w:val="22"/>
+            <w:szCs w:val="22"/>
+            <w:highlight w:val="yellow"/>
+          </w:rPr>
+          <w:t>LPUSH</w:t>
+        </w:r>
+      </w:hyperlink>
+      <w:r>
+        <w:rPr>
+          <w:highlight w:val="yellow"/>
+        </w:rPr>
+        <w:t>, or altering the field value of a hash with </w:t>
+      </w:r>
+      <w:hyperlink r:id="rId19" w:history="1">
+        <w:r>
+          <w:rPr>
+            <w:rStyle w:val="HTMLCode"/>
+            <w:rFonts w:asciiTheme="minorHAnsi" w:eastAsiaTheme="minorEastAsia" w:hAnsiTheme="minorHAnsi" w:cstheme="minorBidi"/>
+            <w:sz w:val="22"/>
+            <w:szCs w:val="22"/>
+            <w:highlight w:val="yellow"/>
+          </w:rPr>
+          <w:t>HSET</w:t>
+        </w:r>
+      </w:hyperlink>
+      <w:r>
+        <w:rPr>
+          <w:highlight w:val="yellow"/>
+        </w:rPr>
+        <w:t> are all operations that will leave the timeout untouched.</w:t>
+      </w:r>
+    </w:p>
+    <w:p>
+      <w:pPr>
+        <w:pStyle w:val="NoSpacing"/>
+        <w:ind w:left="360"/>
+        <w:rPr>
+          <w:i/>
+          <w:iCs/>
+          <w:sz w:val="20"/>
+          <w:szCs w:val="20"/>
+        </w:rPr>
+      </w:pPr>
+      <w:r>
+        <w:t>I add</w:t>
+      </w:r>
+      <w:r>
+        <w:rPr>
+          <w:i/>
+          <w:iCs/>
+          <w:sz w:val="20"/>
+          <w:szCs w:val="20"/>
+        </w:rPr>
+        <w:t>: if you for example run: set key 12, after you have set a ttl</w:t>
+      </w:r>
+      <w:r>
+        <w:rPr>
+          <w:i/>
+          <w:iCs/>
+          <w:sz w:val="20"/>
+          <w:szCs w:val="20"/>
+        </w:rPr>
+        <w:t xml:space="preserve"> for key</w:t>
+      </w:r>
+      <w:r>
+        <w:rPr>
+          <w:i/>
+          <w:iCs/>
+          <w:sz w:val="20"/>
+          <w:szCs w:val="20"/>
+        </w:rPr>
+        <w:t>, the ttl will be cleared, but in case of the INCR command or changing a field value of a hash using HSET, the ttl of the key won’t change</w:t>
+      </w:r>
+      <w:r>
+        <w:rPr>
+          <w:i/>
+          <w:iCs/>
+          <w:sz w:val="20"/>
+          <w:szCs w:val="20"/>
+        </w:rPr>
+        <w:t>.</w:t>
+      </w:r>
+    </w:p>
+    <w:p>
+      <w:pPr>
+        <w:pStyle w:val="ListParagraph"/>
+        <w:numPr>
+          <w:ilvl w:val="0"/>
+          <w:numId w:val="24"/>
+        </w:numPr>
+      </w:pPr>
+      <w:r>
+        <w:t>They can be set both using seconds or milliseconds precision.</w:t>
+      </w:r>
+    </w:p>
+    <w:p>
+      <w:pPr>
+        <w:pStyle w:val="ListParagraph"/>
+        <w:numPr>
+          <w:ilvl w:val="0"/>
+          <w:numId w:val="24"/>
+        </w:numPr>
+      </w:pPr>
+      <w:r>
+        <w:t>However</w:t>
+      </w:r>
+      <w:r>
+        <w:t>,</w:t>
+      </w:r>
+      <w:r>
+        <w:t xml:space="preserve"> the expire time resolution is always 1 millisecond.</w:t>
+      </w:r>
+    </w:p>
+    <w:p>
+      <w:pPr>
+        <w:pStyle w:val="ListParagraph"/>
+        <w:rPr>
+          <w:i/>
+          <w:iCs/>
+        </w:rPr>
+      </w:pPr>
+      <w:r>
+        <w:lastRenderedPageBreak/>
+        <w:t xml:space="preserve">I add: </w:t>
+      </w:r>
+      <w:r>
+        <w:rPr>
+          <w:i/>
+          <w:iCs/>
+          <w:sz w:val="20"/>
+          <w:szCs w:val="20"/>
+        </w:rPr>
+        <w:t xml:space="preserve">it means even if you set the ttl in seconds when you check the </w:t>
+      </w:r>
+      <w:r>
+        <w:rPr>
+          <w:i/>
+          <w:iCs/>
+          <w:sz w:val="20"/>
+          <w:szCs w:val="20"/>
+        </w:rPr>
+        <w:t>PTTL</w:t>
+      </w:r>
+      <w:r>
+        <w:rPr>
+          <w:i/>
+          <w:iCs/>
+          <w:sz w:val="20"/>
+          <w:szCs w:val="20"/>
+        </w:rPr>
+        <w:t>, you get milliseconds until expiration and I would say that the milliseconds will be taken into account when checking if the key has been expired.</w:t>
+      </w:r>
+    </w:p>
+    <w:p>
+      <w:pPr>
+        <w:pStyle w:val="ListParagraph"/>
+        <w:numPr>
+          <w:ilvl w:val="0"/>
+          <w:numId w:val="24"/>
+        </w:numPr>
+        <w:rPr>
+          <w:b/>
+          <w:bCs/>
+          <w:highlight w:val="yellow"/>
+        </w:rPr>
+      </w:pPr>
+      <w:r>
+        <w:rPr>
+          <w:b/>
+          <w:bCs/>
+          <w:highlight w:val="yellow"/>
+        </w:rPr>
+        <w:t>Information about expires are replicated and persisted on disk, the time virtually passes when your Redis server remains stopped (this means that Redis saves the date at which a key will expire).</w:t>
+      </w:r>
+    </w:p>
+    <w:p>
+      <w:r>
+        <w:t>Use the EXPIRE command to set a key's expiration</w:t>
+      </w:r>
+      <w:r>
+        <w:t xml:space="preserve"> in seconds</w:t>
+      </w:r>
+      <w:r>
+        <w:t>:</w:t>
+      </w:r>
+    </w:p>
+    <w:p>
+      <w:pPr>
+        <w:pStyle w:val="code-snippet"/>
+      </w:pPr>
+      <w:r>
+        <w:t>&gt; set key some-value</w:t>
+      </w:r>
+    </w:p>
+    <w:p>
+      <w:pPr>
+        <w:pStyle w:val="code-snippet"/>
+      </w:pPr>
+      <w:r>
+        <w:t>OK</w:t>
+      </w:r>
+    </w:p>
+    <w:p>
+      <w:pPr>
+        <w:pStyle w:val="code-snippet"/>
+      </w:pPr>
+      <w:r>
+        <w:t>&gt; expire key 5</w:t>
+      </w:r>
+    </w:p>
+    <w:p>
+      <w:pPr>
+        <w:pStyle w:val="code-snippet"/>
+      </w:pPr>
+      <w:r>
+        <w:t>(integer) 1</w:t>
+      </w:r>
+    </w:p>
+    <w:p>
+      <w:pPr>
+        <w:pStyle w:val="code-snippet"/>
+      </w:pPr>
+      <w:r>
+        <w:t>&gt; get key (immediately)</w:t>
+      </w:r>
+    </w:p>
+    <w:p>
+      <w:pPr>
+        <w:pStyle w:val="code-snippet"/>
+      </w:pPr>
+      <w:r>
+        <w:t>"some-value"</w:t>
+      </w:r>
+    </w:p>
+    <w:p>
+      <w:pPr>
+        <w:pStyle w:val="code-snippet"/>
+      </w:pPr>
+      <w:r>
+        <w:t>&gt; get key (after some time)</w:t>
+      </w:r>
+    </w:p>
+    <w:p>
+      <w:pPr>
+        <w:pStyle w:val="code-snippet"/>
+      </w:pPr>
+      <w:r>
+        <w:t>(nil)</w:t>
+      </w:r>
+    </w:p>
+    <w:p>
+      <w:pPr>
+        <w:pStyle w:val="NoSpacing"/>
+        <w:numPr>
+          <w:ilvl w:val="0"/>
+          <w:numId w:val="25"/>
+        </w:numPr>
+        <w:rPr>
+          <w:shd w:val="clear" w:color="auto" w:fill="FFFFFF"/>
+        </w:rPr>
+      </w:pPr>
+      <w:r>
+        <w:rPr>
+          <w:shd w:val="clear" w:color="auto" w:fill="FFFFFF"/>
+        </w:rPr>
+        <w:t>The expire command</w:t>
+      </w:r>
+      <w:r>
+        <w:rPr>
+          <w:shd w:val="clear" w:color="auto" w:fill="FFFFFF"/>
+        </w:rPr>
+        <w:t xml:space="preserve"> can also be used in order to set a different expire to a key already having one</w:t>
+      </w:r>
+      <w:r>
+        <w:rPr>
+          <w:shd w:val="clear" w:color="auto" w:fill="FFFFFF"/>
+        </w:rPr>
+        <w:t>.</w:t>
+      </w:r>
+      <w:r>
+        <w:rPr>
+          <w:shd w:val="clear" w:color="auto" w:fill="FFFFFF"/>
+        </w:rPr>
+        <w:t xml:space="preserve"> </w:t>
+      </w:r>
+      <w:r>
+        <w:rPr>
+          <w:shd w:val="clear" w:color="auto" w:fill="FFFFFF"/>
+        </w:rPr>
+        <w:t>T</w:t>
+      </w:r>
+      <w:r>
+        <w:rPr>
+          <w:shd w:val="clear" w:color="auto" w:fill="FFFFFF"/>
+        </w:rPr>
+        <w:t>he ttl will be resolved from the moment you run the command</w:t>
+      </w:r>
+      <w:r>
+        <w:rPr>
+          <w:shd w:val="clear" w:color="auto" w:fill="FFFFFF"/>
+        </w:rPr>
+        <w:t xml:space="preserve"> in this case.</w:t>
+      </w:r>
+      <w:r>
+        <w:rPr>
+          <w:shd w:val="clear" w:color="auto" w:fill="FFFFFF"/>
+        </w:rPr>
+        <w:t xml:space="preserve"> </w:t>
+      </w:r>
+      <w:r>
+        <w:rPr>
+          <w:shd w:val="clear" w:color="auto" w:fill="FFFFFF"/>
+        </w:rPr>
+        <w:t>Here’s another example to keep track of pages visited by a user with less than 60 seconds between each adjacent page visits:</w:t>
+      </w:r>
+    </w:p>
+    <w:p>
+      <w:pPr>
+        <w:pStyle w:val="NoSpacing"/>
+        <w:ind w:left="720"/>
+        <w:rPr>
+          <w:color w:val="FF0000"/>
+          <w:shd w:val="clear" w:color="auto" w:fill="FFFFFF"/>
+        </w:rPr>
+      </w:pPr>
+      <w:r>
+        <w:rPr>
+          <w:color w:val="FF0000"/>
+          <w:shd w:val="clear" w:color="auto" w:fill="FFFFFF"/>
+        </w:rPr>
+        <w:t>(</w:t>
+      </w:r>
+      <w:r>
+        <w:rPr>
+          <w:color w:val="FF0000"/>
+          <w:shd w:val="clear" w:color="auto" w:fill="FFFFFF"/>
+        </w:rPr>
+        <w:t>Check if pipelining is also a good choice for running these commands:</w:t>
+      </w:r>
+      <w:r>
+        <w:rPr>
+          <w:color w:val="FF0000"/>
+          <w:shd w:val="clear" w:color="auto" w:fill="FFFFFF"/>
+        </w:rPr>
+        <w:t>)</w:t>
+      </w:r>
+    </w:p>
+    <w:p>
+      <w:pPr>
+        <w:pStyle w:val="NoSpacing"/>
+        <w:ind w:left="720"/>
+        <w:rPr>
+          <w:shd w:val="clear" w:color="auto" w:fill="FFFFFF"/>
+        </w:rPr>
+      </w:pPr>
+    </w:p>
+    <w:p>
+      <w:pPr>
+        <w:pStyle w:val="code-snippet"/>
+        <w:rPr>
+          <w:bdr w:val="single" w:sz="2" w:space="0" w:color="E5E7EB" w:frame="1"/>
+        </w:rPr>
+      </w:pPr>
+      <w:r>
+        <w:rPr>
+          <w:bdr w:val="single" w:sz="2" w:space="0" w:color="E5E7EB" w:frame="1"/>
+        </w:rPr>
+        <w:t>MULTI</w:t>
+      </w:r>
+    </w:p>
+    <w:p>
+      <w:pPr>
+        <w:pStyle w:val="code-snippet"/>
+        <w:rPr>
+          <w:bdr w:val="single" w:sz="2" w:space="0" w:color="E5E7EB" w:frame="1"/>
+        </w:rPr>
+      </w:pPr>
+      <w:r>
+        <w:rPr>
+          <w:bdr w:val="single" w:sz="2" w:space="0" w:color="E5E7EB" w:frame="1"/>
+        </w:rPr>
+        <w:t>RPUSH pagewviews.user:&lt;userid&gt; http://.....</w:t>
+      </w:r>
+    </w:p>
+    <w:p>
+      <w:pPr>
+        <w:pStyle w:val="code-snippet"/>
+        <w:rPr>
+          <w:bdr w:val="single" w:sz="2" w:space="0" w:color="E5E7EB" w:frame="1"/>
+        </w:rPr>
+      </w:pPr>
+      <w:r>
+        <w:rPr>
+          <w:bdr w:val="single" w:sz="2" w:space="0" w:color="E5E7EB" w:frame="1"/>
+        </w:rPr>
+        <w:t>EXPIRE pagewviews.user:&lt;userid&gt; 60</w:t>
+      </w:r>
+    </w:p>
+    <w:p>
+      <w:pPr>
+        <w:pStyle w:val="code-snippet"/>
+        <w:rPr>
+          <w:sz w:val="21"/>
+          <w:szCs w:val="21"/>
+        </w:rPr>
+      </w:pPr>
+      <w:r>
+        <w:rPr>
+          <w:bdr w:val="single" w:sz="2" w:space="0" w:color="E5E7EB" w:frame="1"/>
+        </w:rPr>
+        <w:t>EXEC</w:t>
+      </w:r>
+    </w:p>
+    <w:p>
+      <w:pPr>
+        <w:pStyle w:val="NoSpacing"/>
+        <w:ind w:left="720"/>
+        <w:rPr>
+          <w:shd w:val="clear" w:color="auto" w:fill="FFFFFF"/>
+        </w:rPr>
+      </w:pPr>
+    </w:p>
+    <w:p>
+      <w:pPr>
+        <w:pStyle w:val="NoSpacing"/>
+        <w:ind w:left="360"/>
+        <w:rPr>
+          <w:shd w:val="clear" w:color="auto" w:fill="FFFFFF"/>
+        </w:rPr>
+      </w:pPr>
+    </w:p>
+    <w:p>
+      <w:pPr>
+        <w:pStyle w:val="NoSpacing"/>
+        <w:ind w:left="360"/>
+        <w:rPr>
+          <w:shd w:val="clear" w:color="auto" w:fill="FFFFFF"/>
+        </w:rPr>
+      </w:pPr>
+      <w:r>
+        <w:rPr>
+          <w:shd w:val="clear" w:color="auto" w:fill="FFFFFF"/>
+        </w:rPr>
+        <w:t>An example usage would be to refresh the ttl of user’s session</w:t>
+      </w:r>
+      <w:r>
+        <w:rPr>
+          <w:shd w:val="clear" w:color="auto" w:fill="FFFFFF"/>
+        </w:rPr>
+        <w:t>. You can user MULTI to for example get the session info and then set the expire again to extend the session.</w:t>
+      </w:r>
+    </w:p>
+    <w:p>
+      <w:pPr>
+        <w:pStyle w:val="NoSpacing"/>
+        <w:ind w:left="360"/>
+        <w:rPr>
+          <w:shd w:val="clear" w:color="auto" w:fill="FFFFFF"/>
+        </w:rPr>
+      </w:pPr>
+    </w:p>
+    <w:p>
+      <w:pPr>
+        <w:pStyle w:val="NoSpacing"/>
+        <w:numPr>
+          <w:ilvl w:val="0"/>
+          <w:numId w:val="25"/>
+        </w:numPr>
+      </w:pPr>
+      <w:hyperlink r:id="rId20" w:history="1">
+        <w:r>
+          <w:rPr>
+            <w:rStyle w:val="HTMLCode"/>
+            <w:rFonts w:ascii="Consolas" w:eastAsiaTheme="minorEastAsia" w:hAnsi="Consolas"/>
+            <w:color w:val="111827"/>
+            <w:spacing w:val="-2"/>
+            <w:sz w:val="24"/>
+            <w:szCs w:val="24"/>
+            <w:u w:val="single"/>
+            <w:bdr w:val="single" w:sz="2" w:space="0" w:color="E5E7EB" w:frame="1"/>
+            <w:shd w:val="clear" w:color="auto" w:fill="FFFFFF"/>
+          </w:rPr>
+          <w:t>PERSIST</w:t>
+        </w:r>
+      </w:hyperlink>
+      <w:r>
+        <w:rPr>
+          <w:shd w:val="clear" w:color="auto" w:fill="FFFFFF"/>
+        </w:rPr>
+        <w:t> can be used in order to remove the expire and make the key persistent</w:t>
+      </w:r>
+      <w:r>
+        <w:rPr>
+          <w:shd w:val="clear" w:color="auto" w:fill="FFFFFF"/>
+        </w:rPr>
+        <w:t xml:space="preserve"> </w:t>
+      </w:r>
+      <w:r>
+        <w:rPr>
+          <w:shd w:val="clear" w:color="auto" w:fill="FFFFFF"/>
+        </w:rPr>
+        <w:t>forever</w:t>
+      </w:r>
+    </w:p>
+    <w:p>
+      <w:pPr>
+        <w:pStyle w:val="NoSpacing"/>
+        <w:numPr>
+          <w:ilvl w:val="0"/>
+          <w:numId w:val="25"/>
+        </w:numPr>
+      </w:pPr>
+      <w:r>
+        <w:rPr>
+          <w:shd w:val="clear" w:color="auto" w:fill="FFFFFF"/>
+        </w:rPr>
+        <w:t xml:space="preserve">You can see the remaining TTL using command </w:t>
+      </w:r>
+      <w:r>
+        <w:rPr>
+          <w:rStyle w:val="code-snippetChar"/>
+        </w:rPr>
+        <w:t>ttl key</w:t>
+      </w:r>
+    </w:p>
+    <w:p>
+      <w:pPr>
+        <w:pStyle w:val="NoSpacing"/>
+        <w:ind w:left="720"/>
+      </w:pPr>
+    </w:p>
+    <w:p>
+      <w:pPr>
+        <w:pStyle w:val="ListParagraph"/>
+        <w:numPr>
+          <w:ilvl w:val="0"/>
+          <w:numId w:val="25"/>
+        </w:numPr>
+      </w:pPr>
+      <w:r>
+        <w:t>You can also set the TTL when setting the key</w:t>
+      </w:r>
+      <w:r>
+        <w:t>:</w:t>
+      </w:r>
+    </w:p>
+    <w:p>
+      <w:pPr>
+        <w:pStyle w:val="code-snippet"/>
+        <w:rPr>
+          <w:bdr w:val="single" w:sz="2" w:space="0" w:color="E5E7EB" w:frame="1"/>
+        </w:rPr>
+      </w:pPr>
+      <w:r>
+        <w:rPr>
+          <w:bdr w:val="single" w:sz="2" w:space="0" w:color="E5E7EB" w:frame="1"/>
+        </w:rPr>
+        <w:t>&gt; set key 100 ex 10</w:t>
+      </w:r>
+    </w:p>
+    <w:p>
+      <w:pPr>
+        <w:pStyle w:val="code-snippet"/>
+        <w:rPr>
+          <w:bdr w:val="single" w:sz="2" w:space="0" w:color="E5E7EB" w:frame="1"/>
+        </w:rPr>
+      </w:pPr>
+      <w:r>
+        <w:rPr>
+          <w:bdr w:val="single" w:sz="2" w:space="0" w:color="E5E7EB" w:frame="1"/>
+        </w:rPr>
+        <w:t>OK</w:t>
+      </w:r>
+    </w:p>
+    <w:p>
+      <w:pPr>
+        <w:pStyle w:val="code-snippet"/>
+        <w:rPr>
+          <w:bdr w:val="single" w:sz="2" w:space="0" w:color="E5E7EB" w:frame="1"/>
+        </w:rPr>
+      </w:pPr>
+      <w:r>
+        <w:rPr>
+          <w:bdr w:val="single" w:sz="2" w:space="0" w:color="E5E7EB" w:frame="1"/>
+        </w:rPr>
+        <w:t>&gt; ttl key</w:t>
+      </w:r>
+    </w:p>
+    <w:p>
+      <w:pPr>
+        <w:pStyle w:val="code-snippet"/>
+        <w:rPr>
+          <w:bdr w:val="single" w:sz="2" w:space="0" w:color="E5E7EB" w:frame="1"/>
+        </w:rPr>
+      </w:pPr>
+      <w:r>
+        <w:rPr>
+          <w:bdr w:val="single" w:sz="2" w:space="0" w:color="E5E7EB" w:frame="1"/>
+        </w:rPr>
+        <w:t>(integer) 9</w:t>
+      </w:r>
+    </w:p>
+    <w:p>
+      <w:pPr>
+        <w:pStyle w:val="NoSpacing"/>
+        <w:numPr>
+          <w:ilvl w:val="0"/>
+          <w:numId w:val="25"/>
+        </w:numPr>
+      </w:pPr>
+      <w:r>
+        <w:t>To set and check the ttl in milliseconds use the</w:t>
+      </w:r>
+      <w:r>
+        <w:rPr>
+          <w:rFonts w:ascii="Arial" w:hAnsi="Arial" w:cs="Arial"/>
+          <w:color w:val="091A23"/>
+          <w:spacing w:val="-2"/>
+          <w:shd w:val="clear" w:color="auto" w:fill="FFFFFF"/>
+        </w:rPr>
+        <w:t> </w:t>
+      </w:r>
+      <w:hyperlink r:id="rId21" w:history="1">
+        <w:r>
+          <w:rPr>
+            <w:rStyle w:val="HTMLCode"/>
+            <w:rFonts w:ascii="Consolas" w:eastAsiaTheme="minorEastAsia" w:hAnsi="Consolas"/>
+            <w:color w:val="111827"/>
+            <w:spacing w:val="-2"/>
+            <w:sz w:val="24"/>
+            <w:szCs w:val="24"/>
+            <w:u w:val="single"/>
+            <w:bdr w:val="single" w:sz="2" w:space="0" w:color="E5E7EB" w:frame="1"/>
+            <w:shd w:val="clear" w:color="auto" w:fill="FFFFFF"/>
+          </w:rPr>
+          <w:t>PEXPIRE</w:t>
+        </w:r>
+      </w:hyperlink>
+      <w:r>
+        <w:rPr>
+          <w:rFonts w:ascii="Arial" w:hAnsi="Arial" w:cs="Arial"/>
+          <w:color w:val="091A23"/>
+          <w:spacing w:val="-2"/>
+          <w:shd w:val="clear" w:color="auto" w:fill="FFFFFF"/>
+        </w:rPr>
+        <w:t> and the </w:t>
+      </w:r>
+      <w:hyperlink r:id="rId22" w:history="1">
+        <w:r>
+          <w:rPr>
+            <w:rStyle w:val="HTMLCode"/>
+            <w:rFonts w:ascii="Consolas" w:eastAsiaTheme="minorEastAsia" w:hAnsi="Consolas"/>
+            <w:color w:val="111827"/>
+            <w:spacing w:val="-2"/>
+            <w:sz w:val="24"/>
+            <w:szCs w:val="24"/>
+            <w:u w:val="single"/>
+            <w:bdr w:val="single" w:sz="2" w:space="0" w:color="E5E7EB" w:frame="1"/>
+            <w:shd w:val="clear" w:color="auto" w:fill="FFFFFF"/>
+          </w:rPr>
+          <w:t>PTTL</w:t>
+        </w:r>
+      </w:hyperlink>
+      <w:r>
+        <w:rPr>
+          <w:rFonts w:ascii="Arial" w:hAnsi="Arial" w:cs="Arial"/>
+          <w:color w:val="091A23"/>
+          <w:spacing w:val="-2"/>
+          <w:shd w:val="clear" w:color="auto" w:fill="FFFFFF"/>
+        </w:rPr>
+        <w:t> </w:t>
+      </w:r>
+      <w:r>
+        <w:rPr>
+          <w:rFonts w:ascii="Arial" w:hAnsi="Arial" w:cs="Arial"/>
+          <w:color w:val="091A23"/>
+          <w:spacing w:val="-2"/>
+          <w:shd w:val="clear" w:color="auto" w:fill="FFFFFF"/>
+        </w:rPr>
+        <w:t>commands.</w:t>
+      </w:r>
+    </w:p>
+    <w:p>
+      <w:pPr>
+        <w:pStyle w:val="Heading2"/>
+      </w:pPr>
+      <w:r>
+        <w:t>Some other Points about Key Expiration</w:t>
+      </w:r>
+    </w:p>
+    <w:p>
+      <w:pPr>
+        <w:pStyle w:val="NoSpacing"/>
+        <w:numPr>
+          <w:ilvl w:val="0"/>
+          <w:numId w:val="25"/>
+        </w:numPr>
+        <w:rPr>
+          <w:highlight w:val="yellow"/>
+        </w:rPr>
+      </w:pPr>
+      <w:r>
+        <w:rPr>
+          <w:highlight w:val="yellow"/>
+        </w:rPr>
+        <w:t>Keys expiring information is stored as absolute Unix timestamps (in milliseconds in case of Redis version 2.6 or greater). This means that the time is flowing even when the Redis instance is not active.</w:t>
+      </w:r>
+    </w:p>
+    <w:p>
+      <w:pPr>
+        <w:pStyle w:val="NoSpacing"/>
+      </w:pPr>
+      <w:r>
+        <w:lastRenderedPageBreak/>
+        <w:t>For expires to work well, the computer time must be taken stable. If you move an RDB file from two computers with a big desync in their clocks, funny things may happen (like all the keys loaded to be expired at loading time).</w:t>
+      </w:r>
+    </w:p>
+    <w:p>
+      <w:pPr>
+        <w:pStyle w:val="NoSpacing"/>
+      </w:pPr>
+      <w:r>
+        <w:t>Even running instances will always check the computer clock, so for instance if you set a key with a time to live of 1000 seconds, and then set your computer time 2000 seconds in the future, the key will be expired immediately, instead of lasting for 1000 seconds.</w:t>
+      </w:r>
+    </w:p>
+    <w:p>
+      <w:pPr>
+        <w:pStyle w:val="NoSpacing"/>
+      </w:pPr>
+    </w:p>
+    <w:p>
+      <w:pPr>
+        <w:pStyle w:val="NoSpacing"/>
+        <w:numPr>
+          <w:ilvl w:val="0"/>
+          <w:numId w:val="25"/>
+        </w:numPr>
+      </w:pPr>
+      <w:r>
+        <w:t>Redis keys are expired in two ways: a passive way and an active way.</w:t>
+      </w:r>
+    </w:p>
+    <w:p>
+      <w:pPr>
+        <w:pStyle w:val="NoSpacing"/>
+      </w:pPr>
+      <w:r>
+        <w:t>A key is passively expired when a client tries to access it and the key is timed out.</w:t>
+      </w:r>
+    </w:p>
+    <w:p>
+      <w:pPr>
+        <w:pStyle w:val="NoSpacing"/>
+      </w:pPr>
+      <w:r>
+        <w:t>However, this is not enough as there are expired keys that will never be accessed again. These keys should be expired anyway, so periodically, Redis tests a few keys at random amongst the set of keys with an expiration. All the keys that are already expired are deleted from the keyspace.</w:t>
+      </w:r>
+    </w:p>
+    <w:p>
+      <w:pPr>
+        <w:pStyle w:val="NoSpacing"/>
+      </w:pPr>
+    </w:p>
+    <w:p>
+      <w:pPr>
+        <w:pStyle w:val="NoSpacing"/>
+        <w:rPr>
+          <w:i/>
+          <w:iCs/>
+        </w:rPr>
+      </w:pPr>
+      <w:r>
+        <w:t>I add</w:t>
+      </w:r>
+      <w:r>
+        <w:rPr>
+          <w:i/>
+          <w:iCs/>
+        </w:rPr>
+        <w:t>: when you access an expired key, redis will tell you the key does not exist and immediately remove the key</w:t>
+      </w:r>
+      <w:r>
+        <w:rPr>
+          <w:i/>
+          <w:iCs/>
+        </w:rPr>
+        <w:t>. For the expired keys that are not accessed the above protocol is run.</w:t>
+      </w:r>
+    </w:p>
+    <w:p>
+      <w:pPr>
+        <w:pStyle w:val="Heading1"/>
+      </w:pPr>
+      <w:r>
+        <w:t>Navigating the Key Space</w:t>
+      </w:r>
+    </w:p>
+    <w:p>
+      <w:r>
+        <w:t>I won’t get into much detail here, just know that using the SCAN command you can</w:t>
+      </w:r>
+      <w:r>
+        <w:t xml:space="preserve"> incrementally</w:t>
+      </w:r>
+      <w:r>
+        <w:t xml:space="preserve"> iterate </w:t>
+      </w:r>
+      <w:r>
+        <w:t>over</w:t>
+      </w:r>
+      <w:r>
+        <w:t xml:space="preserve"> keys</w:t>
+      </w:r>
+      <w:r>
+        <w:t xml:space="preserve"> in a database</w:t>
+      </w:r>
+      <w:r>
+        <w:t xml:space="preserve"> as opposed to the KEYS command which blocks the server until all the keys are returned so it must be used with caution.</w:t>
+      </w:r>
+    </w:p>
+    <w:p>
+      <w:r>
+        <w:t>The SMEMBERS command is like the KEYS command and blocks the server.</w:t>
+      </w:r>
+    </w:p>
+    <w:p>
+      <w:pPr>
+        <w:pStyle w:val="NoSpacing"/>
+        <w:rPr>
+          <w:b/>
+          <w:bCs/>
+        </w:rPr>
+      </w:pPr>
+      <w:r>
+        <w:t>while blocking commands like </w:t>
+      </w:r>
+      <w:hyperlink r:id="rId23" w:history="1">
+        <w:r>
+          <w:rPr>
+            <w:rStyle w:val="HTMLCode"/>
+            <w:rFonts w:asciiTheme="minorHAnsi" w:eastAsiaTheme="minorEastAsia" w:hAnsiTheme="minorHAnsi" w:cstheme="minorBidi"/>
+            <w:sz w:val="22"/>
+            <w:szCs w:val="22"/>
+          </w:rPr>
+          <w:t>SMEMBERS</w:t>
+        </w:r>
+      </w:hyperlink>
+      <w:r>
+        <w:t> are able to provide all the elements that are part of a Set in a given moment. The </w:t>
+      </w:r>
+      <w:hyperlink r:id="rId24" w:history="1">
+        <w:r>
+          <w:rPr>
+            <w:rStyle w:val="HTMLCode"/>
+            <w:rFonts w:asciiTheme="minorHAnsi" w:eastAsiaTheme="minorEastAsia" w:hAnsiTheme="minorHAnsi" w:cstheme="minorBidi"/>
+            <w:sz w:val="22"/>
+            <w:szCs w:val="22"/>
+          </w:rPr>
+          <w:t>SCAN</w:t>
+        </w:r>
+      </w:hyperlink>
+      <w:r>
+        <w:t xml:space="preserve"> family of commands only offer limited guarantees about the returned elements </w:t>
+      </w:r>
+      <w:r>
+        <w:rPr>
+          <w:b/>
+          <w:bCs/>
+        </w:rPr>
+        <w:t>since the collection that we incrementally iterate can change during the iteration process.</w:t>
+      </w:r>
     </w:p>
     <w:p>
       <w:pPr>
@@ -1590,6 +2667,232 @@
     </w:lvl>
   </w:abstractNum>
   <w:abstractNum w:abstractNumId="7" w15:restartNumberingAfterBreak="0">
+    <w:nsid w:val="084A1FB8"/>
+    <w:multiLevelType w:val="hybridMultilevel"/>
+    <w:tmpl w:val="F7E84862"/>
+    <w:lvl w:ilvl="0" w:tplc="04090001">
+      <w:start w:val="1"/>
+      <w:numFmt w:val="bullet"/>
+      <w:lvlText w:val=""/>
+      <w:lvlJc w:val="left"/>
+      <w:pPr>
+        <w:ind w:left="720" w:hanging="360"/>
+      </w:pPr>
+      <w:rPr>
+        <w:rFonts w:ascii="Symbol" w:hAnsi="Symbol" w:hint="default"/>
+      </w:rPr>
+    </w:lvl>
+    <w:lvl w:ilvl="1" w:tplc="04090003" w:tentative="1">
+      <w:start w:val="1"/>
+      <w:numFmt w:val="bullet"/>
+      <w:lvlText w:val="o"/>
+      <w:lvlJc w:val="left"/>
+      <w:pPr>
+        <w:ind w:left="1440" w:hanging="360"/>
+      </w:pPr>
+      <w:rPr>
+        <w:rFonts w:ascii="Courier New" w:hAnsi="Courier New" w:cs="Courier New" w:hint="default"/>
+      </w:rPr>
+    </w:lvl>
+    <w:lvl w:ilvl="2" w:tplc="04090005" w:tentative="1">
+      <w:start w:val="1"/>
+      <w:numFmt w:val="bullet"/>
+      <w:lvlText w:val=""/>
+      <w:lvlJc w:val="left"/>
+      <w:pPr>
+        <w:ind w:left="2160" w:hanging="360"/>
+      </w:pPr>
+      <w:rPr>
+        <w:rFonts w:ascii="Wingdings" w:hAnsi="Wingdings" w:hint="default"/>
+      </w:rPr>
+    </w:lvl>
+    <w:lvl w:ilvl="3" w:tplc="04090001" w:tentative="1">
+      <w:start w:val="1"/>
+      <w:numFmt w:val="bullet"/>
+      <w:lvlText w:val=""/>
+      <w:lvlJc w:val="left"/>
+      <w:pPr>
+        <w:ind w:left="2880" w:hanging="360"/>
+      </w:pPr>
+      <w:rPr>
+        <w:rFonts w:ascii="Symbol" w:hAnsi="Symbol" w:hint="default"/>
+      </w:rPr>
+    </w:lvl>
+    <w:lvl w:ilvl="4" w:tplc="04090003" w:tentative="1">
+      <w:start w:val="1"/>
+      <w:numFmt w:val="bullet"/>
+      <w:lvlText w:val="o"/>
+      <w:lvlJc w:val="left"/>
+      <w:pPr>
+        <w:ind w:left="3600" w:hanging="360"/>
+      </w:pPr>
+      <w:rPr>
+        <w:rFonts w:ascii="Courier New" w:hAnsi="Courier New" w:cs="Courier New" w:hint="default"/>
+      </w:rPr>
+    </w:lvl>
+    <w:lvl w:ilvl="5" w:tplc="04090005" w:tentative="1">
+      <w:start w:val="1"/>
+      <w:numFmt w:val="bullet"/>
+      <w:lvlText w:val=""/>
+      <w:lvlJc w:val="left"/>
+      <w:pPr>
+        <w:ind w:left="4320" w:hanging="360"/>
+      </w:pPr>
+      <w:rPr>
+        <w:rFonts w:ascii="Wingdings" w:hAnsi="Wingdings" w:hint="default"/>
+      </w:rPr>
+    </w:lvl>
+    <w:lvl w:ilvl="6" w:tplc="04090001" w:tentative="1">
+      <w:start w:val="1"/>
+      <w:numFmt w:val="bullet"/>
+      <w:lvlText w:val=""/>
+      <w:lvlJc w:val="left"/>
+      <w:pPr>
+        <w:ind w:left="5040" w:hanging="360"/>
+      </w:pPr>
+      <w:rPr>
+        <w:rFonts w:ascii="Symbol" w:hAnsi="Symbol" w:hint="default"/>
+      </w:rPr>
+    </w:lvl>
+    <w:lvl w:ilvl="7" w:tplc="04090003" w:tentative="1">
+      <w:start w:val="1"/>
+      <w:numFmt w:val="bullet"/>
+      <w:lvlText w:val="o"/>
+      <w:lvlJc w:val="left"/>
+      <w:pPr>
+        <w:ind w:left="5760" w:hanging="360"/>
+      </w:pPr>
+      <w:rPr>
+        <w:rFonts w:ascii="Courier New" w:hAnsi="Courier New" w:cs="Courier New" w:hint="default"/>
+      </w:rPr>
+    </w:lvl>
+    <w:lvl w:ilvl="8" w:tplc="04090005" w:tentative="1">
+      <w:start w:val="1"/>
+      <w:numFmt w:val="bullet"/>
+      <w:lvlText w:val=""/>
+      <w:lvlJc w:val="left"/>
+      <w:pPr>
+        <w:ind w:left="6480" w:hanging="360"/>
+      </w:pPr>
+      <w:rPr>
+        <w:rFonts w:ascii="Wingdings" w:hAnsi="Wingdings" w:hint="default"/>
+      </w:rPr>
+    </w:lvl>
+  </w:abstractNum>
+  <w:abstractNum w:abstractNumId="8" w15:restartNumberingAfterBreak="0">
+    <w:nsid w:val="13100032"/>
+    <w:multiLevelType w:val="hybridMultilevel"/>
+    <w:tmpl w:val="5E10E116"/>
+    <w:lvl w:ilvl="0" w:tplc="04090001">
+      <w:start w:val="1"/>
+      <w:numFmt w:val="bullet"/>
+      <w:lvlText w:val=""/>
+      <w:lvlJc w:val="left"/>
+      <w:pPr>
+        <w:ind w:left="720" w:hanging="360"/>
+      </w:pPr>
+      <w:rPr>
+        <w:rFonts w:ascii="Symbol" w:hAnsi="Symbol" w:hint="default"/>
+      </w:rPr>
+    </w:lvl>
+    <w:lvl w:ilvl="1" w:tplc="04090003" w:tentative="1">
+      <w:start w:val="1"/>
+      <w:numFmt w:val="bullet"/>
+      <w:lvlText w:val="o"/>
+      <w:lvlJc w:val="left"/>
+      <w:pPr>
+        <w:ind w:left="1440" w:hanging="360"/>
+      </w:pPr>
+      <w:rPr>
+        <w:rFonts w:ascii="Courier New" w:hAnsi="Courier New" w:cs="Courier New" w:hint="default"/>
+      </w:rPr>
+    </w:lvl>
+    <w:lvl w:ilvl="2" w:tplc="04090005" w:tentative="1">
+      <w:start w:val="1"/>
+      <w:numFmt w:val="bullet"/>
+      <w:lvlText w:val=""/>
+      <w:lvlJc w:val="left"/>
+      <w:pPr>
+        <w:ind w:left="2160" w:hanging="360"/>
+      </w:pPr>
+      <w:rPr>
+        <w:rFonts w:ascii="Wingdings" w:hAnsi="Wingdings" w:hint="default"/>
+      </w:rPr>
+    </w:lvl>
+    <w:lvl w:ilvl="3" w:tplc="04090001" w:tentative="1">
+      <w:start w:val="1"/>
+      <w:numFmt w:val="bullet"/>
+      <w:lvlText w:val=""/>
+      <w:lvlJc w:val="left"/>
+      <w:pPr>
+        <w:ind w:left="2880" w:hanging="360"/>
+      </w:pPr>
+      <w:rPr>
+        <w:rFonts w:ascii="Symbol" w:hAnsi="Symbol" w:hint="default"/>
+      </w:rPr>
+    </w:lvl>
+    <w:lvl w:ilvl="4" w:tplc="04090003" w:tentative="1">
+      <w:start w:val="1"/>
+      <w:numFmt w:val="bullet"/>
+      <w:lvlText w:val="o"/>
+      <w:lvlJc w:val="left"/>
+      <w:pPr>
+        <w:ind w:left="3600" w:hanging="360"/>
+      </w:pPr>
+      <w:rPr>
+        <w:rFonts w:ascii="Courier New" w:hAnsi="Courier New" w:cs="Courier New" w:hint="default"/>
+      </w:rPr>
+    </w:lvl>
+    <w:lvl w:ilvl="5" w:tplc="04090005" w:tentative="1">
+      <w:start w:val="1"/>
+      <w:numFmt w:val="bullet"/>
+      <w:lvlText w:val=""/>
+      <w:lvlJc w:val="left"/>
+      <w:pPr>
+        <w:ind w:left="4320" w:hanging="360"/>
+      </w:pPr>
+      <w:rPr>
+        <w:rFonts w:ascii="Wingdings" w:hAnsi="Wingdings" w:hint="default"/>
+      </w:rPr>
+    </w:lvl>
+    <w:lvl w:ilvl="6" w:tplc="04090001" w:tentative="1">
+      <w:start w:val="1"/>
+      <w:numFmt w:val="bullet"/>
+      <w:lvlText w:val=""/>
+      <w:lvlJc w:val="left"/>
+      <w:pPr>
+        <w:ind w:left="5040" w:hanging="360"/>
+      </w:pPr>
+      <w:rPr>
+        <w:rFonts w:ascii="Symbol" w:hAnsi="Symbol" w:hint="default"/>
+      </w:rPr>
+    </w:lvl>
+    <w:lvl w:ilvl="7" w:tplc="04090003" w:tentative="1">
+      <w:start w:val="1"/>
+      <w:numFmt w:val="bullet"/>
+      <w:lvlText w:val="o"/>
+      <w:lvlJc w:val="left"/>
+      <w:pPr>
+        <w:ind w:left="5760" w:hanging="360"/>
+      </w:pPr>
+      <w:rPr>
+        <w:rFonts w:ascii="Courier New" w:hAnsi="Courier New" w:cs="Courier New" w:hint="default"/>
+      </w:rPr>
+    </w:lvl>
+    <w:lvl w:ilvl="8" w:tplc="04090005" w:tentative="1">
+      <w:start w:val="1"/>
+      <w:numFmt w:val="bullet"/>
+      <w:lvlText w:val=""/>
+      <w:lvlJc w:val="left"/>
+      <w:pPr>
+        <w:ind w:left="6480" w:hanging="360"/>
+      </w:pPr>
+      <w:rPr>
+        <w:rFonts w:ascii="Wingdings" w:hAnsi="Wingdings" w:hint="default"/>
+      </w:rPr>
+    </w:lvl>
+  </w:abstractNum>
+  <w:abstractNum w:abstractNumId="9" w15:restartNumberingAfterBreak="0">
     <w:nsid w:val="1C79727F"/>
     <w:multiLevelType w:val="multilevel"/>
     <w:tmpl w:val="60F629BC"/>
@@ -1702,7 +3005,7 @@
       </w:pPr>
     </w:lvl>
   </w:abstractNum>
-  <w:abstractNum w:abstractNumId="8" w15:restartNumberingAfterBreak="0">
+  <w:abstractNum w:abstractNumId="10" w15:restartNumberingAfterBreak="0">
     <w:nsid w:val="1FA535D0"/>
     <w:multiLevelType w:val="hybridMultilevel"/>
     <w:tmpl w:val="4A7A92D8"/>
@@ -1815,7 +3118,7 @@
       </w:rPr>
     </w:lvl>
   </w:abstractNum>
-  <w:abstractNum w:abstractNumId="9" w15:restartNumberingAfterBreak="0">
+  <w:abstractNum w:abstractNumId="11" w15:restartNumberingAfterBreak="0">
     <w:nsid w:val="204F3878"/>
     <w:multiLevelType w:val="multilevel"/>
     <w:tmpl w:val="3CE21B6A"/>
@@ -1964,7 +3267,7 @@
       </w:rPr>
     </w:lvl>
   </w:abstractNum>
-  <w:abstractNum w:abstractNumId="10" w15:restartNumberingAfterBreak="0">
+  <w:abstractNum w:abstractNumId="12" w15:restartNumberingAfterBreak="0">
     <w:nsid w:val="23D72D85"/>
     <w:multiLevelType w:val="hybridMultilevel"/>
     <w:tmpl w:val="F3F22028"/>
@@ -2077,7 +3380,7 @@
       </w:rPr>
     </w:lvl>
   </w:abstractNum>
-  <w:abstractNum w:abstractNumId="11" w15:restartNumberingAfterBreak="0">
+  <w:abstractNum w:abstractNumId="13" w15:restartNumberingAfterBreak="0">
     <w:nsid w:val="27F938FF"/>
     <w:multiLevelType w:val="hybridMultilevel"/>
     <w:tmpl w:val="5F08476C"/>
@@ -2190,7 +3493,7 @@
       </w:rPr>
     </w:lvl>
   </w:abstractNum>
-  <w:abstractNum w:abstractNumId="12" w15:restartNumberingAfterBreak="0">
+  <w:abstractNum w:abstractNumId="14" w15:restartNumberingAfterBreak="0">
     <w:nsid w:val="28ED3E9D"/>
     <w:multiLevelType w:val="hybridMultilevel"/>
     <w:tmpl w:val="A5149B3C"/>
@@ -2303,7 +3606,7 @@
       </w:rPr>
     </w:lvl>
   </w:abstractNum>
-  <w:abstractNum w:abstractNumId="13" w15:restartNumberingAfterBreak="0">
+  <w:abstractNum w:abstractNumId="15" w15:restartNumberingAfterBreak="0">
     <w:nsid w:val="2CD47A1B"/>
     <w:multiLevelType w:val="multilevel"/>
     <w:tmpl w:val="9550A39C"/>
@@ -2419,7 +3722,7 @@
       </w:rPr>
     </w:lvl>
   </w:abstractNum>
-  <w:abstractNum w:abstractNumId="14" w15:restartNumberingAfterBreak="0">
+  <w:abstractNum w:abstractNumId="16" w15:restartNumberingAfterBreak="0">
     <w:nsid w:val="368001EA"/>
     <w:multiLevelType w:val="hybridMultilevel"/>
     <w:tmpl w:val="207CABEC"/>
@@ -2532,7 +3835,7 @@
       </w:rPr>
     </w:lvl>
   </w:abstractNum>
-  <w:abstractNum w:abstractNumId="15" w15:restartNumberingAfterBreak="0">
+  <w:abstractNum w:abstractNumId="17" w15:restartNumberingAfterBreak="0">
     <w:nsid w:val="36AB060E"/>
     <w:multiLevelType w:val="multilevel"/>
     <w:tmpl w:val="0B90F55C"/>
@@ -2681,7 +3984,120 @@
       </w:rPr>
     </w:lvl>
   </w:abstractNum>
-  <w:abstractNum w:abstractNumId="16" w15:restartNumberingAfterBreak="0">
+  <w:abstractNum w:abstractNumId="18" w15:restartNumberingAfterBreak="0">
+    <w:nsid w:val="38A25365"/>
+    <w:multiLevelType w:val="hybridMultilevel"/>
+    <w:tmpl w:val="F170D8CE"/>
+    <w:lvl w:ilvl="0" w:tplc="04090001">
+      <w:start w:val="1"/>
+      <w:numFmt w:val="bullet"/>
+      <w:lvlText w:val=""/>
+      <w:lvlJc w:val="left"/>
+      <w:pPr>
+        <w:ind w:left="720" w:hanging="360"/>
+      </w:pPr>
+      <w:rPr>
+        <w:rFonts w:ascii="Symbol" w:hAnsi="Symbol" w:hint="default"/>
+      </w:rPr>
+    </w:lvl>
+    <w:lvl w:ilvl="1" w:tplc="04090003" w:tentative="1">
+      <w:start w:val="1"/>
+      <w:numFmt w:val="bullet"/>
+      <w:lvlText w:val="o"/>
+      <w:lvlJc w:val="left"/>
+      <w:pPr>
+        <w:ind w:left="1440" w:hanging="360"/>
+      </w:pPr>
+      <w:rPr>
+        <w:rFonts w:ascii="Courier New" w:hAnsi="Courier New" w:cs="Courier New" w:hint="default"/>
+      </w:rPr>
+    </w:lvl>
+    <w:lvl w:ilvl="2" w:tplc="04090005" w:tentative="1">
+      <w:start w:val="1"/>
+      <w:numFmt w:val="bullet"/>
+      <w:lvlText w:val=""/>
+      <w:lvlJc w:val="left"/>
+      <w:pPr>
+        <w:ind w:left="2160" w:hanging="360"/>
+      </w:pPr>
+      <w:rPr>
+        <w:rFonts w:ascii="Wingdings" w:hAnsi="Wingdings" w:hint="default"/>
+      </w:rPr>
+    </w:lvl>
+    <w:lvl w:ilvl="3" w:tplc="04090001" w:tentative="1">
+      <w:start w:val="1"/>
+      <w:numFmt w:val="bullet"/>
+      <w:lvlText w:val=""/>
+      <w:lvlJc w:val="left"/>
+      <w:pPr>
+        <w:ind w:left="2880" w:hanging="360"/>
+      </w:pPr>
+      <w:rPr>
+        <w:rFonts w:ascii="Symbol" w:hAnsi="Symbol" w:hint="default"/>
+      </w:rPr>
+    </w:lvl>
+    <w:lvl w:ilvl="4" w:tplc="04090003" w:tentative="1">
+      <w:start w:val="1"/>
+      <w:numFmt w:val="bullet"/>
+      <w:lvlText w:val="o"/>
+      <w:lvlJc w:val="left"/>
+      <w:pPr>
+        <w:ind w:left="3600" w:hanging="360"/>
+      </w:pPr>
+      <w:rPr>
+        <w:rFonts w:ascii="Courier New" w:hAnsi="Courier New" w:cs="Courier New" w:hint="default"/>
+      </w:rPr>
+    </w:lvl>
+    <w:lvl w:ilvl="5" w:tplc="04090005" w:tentative="1">
+      <w:start w:val="1"/>
+      <w:numFmt w:val="bullet"/>
+      <w:lvlText w:val=""/>
+      <w:lvlJc w:val="left"/>
+      <w:pPr>
+        <w:ind w:left="4320" w:hanging="360"/>
+      </w:pPr>
+      <w:rPr>
+        <w:rFonts w:ascii="Wingdings" w:hAnsi="Wingdings" w:hint="default"/>
+      </w:rPr>
+    </w:lvl>
+    <w:lvl w:ilvl="6" w:tplc="04090001" w:tentative="1">
+      <w:start w:val="1"/>
+      <w:numFmt w:val="bullet"/>
+      <w:lvlText w:val=""/>
+      <w:lvlJc w:val="left"/>
+      <w:pPr>
+        <w:ind w:left="5040" w:hanging="360"/>
+      </w:pPr>
+      <w:rPr>
+        <w:rFonts w:ascii="Symbol" w:hAnsi="Symbol" w:hint="default"/>
+      </w:rPr>
+    </w:lvl>
+    <w:lvl w:ilvl="7" w:tplc="04090003" w:tentative="1">
+      <w:start w:val="1"/>
+      <w:numFmt w:val="bullet"/>
+      <w:lvlText w:val="o"/>
+      <w:lvlJc w:val="left"/>
+      <w:pPr>
+        <w:ind w:left="5760" w:hanging="360"/>
+      </w:pPr>
+      <w:rPr>
+        <w:rFonts w:ascii="Courier New" w:hAnsi="Courier New" w:cs="Courier New" w:hint="default"/>
+      </w:rPr>
+    </w:lvl>
+    <w:lvl w:ilvl="8" w:tplc="04090005" w:tentative="1">
+      <w:start w:val="1"/>
+      <w:numFmt w:val="bullet"/>
+      <w:lvlText w:val=""/>
+      <w:lvlJc w:val="left"/>
+      <w:pPr>
+        <w:ind w:left="6480" w:hanging="360"/>
+      </w:pPr>
+      <w:rPr>
+        <w:rFonts w:ascii="Wingdings" w:hAnsi="Wingdings" w:hint="default"/>
+      </w:rPr>
+    </w:lvl>
+  </w:abstractNum>
+  <w:abstractNum w:abstractNumId="19" w15:restartNumberingAfterBreak="0">
     <w:nsid w:val="463E7B7B"/>
     <w:multiLevelType w:val="multilevel"/>
     <w:tmpl w:val="CE7264E0"/>
@@ -2830,7 +4246,7 @@
       </w:rPr>
     </w:lvl>
   </w:abstractNum>
-  <w:abstractNum w:abstractNumId="17" w15:restartNumberingAfterBreak="0">
+  <w:abstractNum w:abstractNumId="20" w15:restartNumberingAfterBreak="0">
     <w:nsid w:val="60282F84"/>
     <w:multiLevelType w:val="hybridMultilevel"/>
     <w:tmpl w:val="3DB22EE4"/>
@@ -2943,7 +4359,7 @@
       </w:rPr>
     </w:lvl>
   </w:abstractNum>
-  <w:abstractNum w:abstractNumId="18" w15:restartNumberingAfterBreak="0">
+  <w:abstractNum w:abstractNumId="21" w15:restartNumberingAfterBreak="0">
     <w:nsid w:val="602C4C3F"/>
     <w:multiLevelType w:val="hybridMultilevel"/>
     <w:tmpl w:val="41F256B8"/>
@@ -3056,7 +4472,7 @@
       </w:rPr>
     </w:lvl>
   </w:abstractNum>
-  <w:abstractNum w:abstractNumId="19" w15:restartNumberingAfterBreak="0">
+  <w:abstractNum w:abstractNumId="22" w15:restartNumberingAfterBreak="0">
     <w:nsid w:val="723108B2"/>
     <w:multiLevelType w:val="hybridMultilevel"/>
     <w:tmpl w:val="B0181F0C"/>
@@ -3169,7 +4585,120 @@
       </w:rPr>
     </w:lvl>
   </w:abstractNum>
-  <w:abstractNum w:abstractNumId="20" w15:restartNumberingAfterBreak="0">
+  <w:abstractNum w:abstractNumId="23" w15:restartNumberingAfterBreak="0">
+    <w:nsid w:val="75EF2B20"/>
+    <w:multiLevelType w:val="hybridMultilevel"/>
+    <w:tmpl w:val="E758C676"/>
+    <w:lvl w:ilvl="0" w:tplc="04090001">
+      <w:start w:val="1"/>
+      <w:numFmt w:val="bullet"/>
+      <w:lvlText w:val=""/>
+      <w:lvlJc w:val="left"/>
+      <w:pPr>
+        <w:ind w:left="720" w:hanging="360"/>
+      </w:pPr>
+      <w:rPr>
+        <w:rFonts w:ascii="Symbol" w:hAnsi="Symbol" w:hint="default"/>
+      </w:rPr>
+    </w:lvl>
+    <w:lvl w:ilvl="1" w:tplc="04090003" w:tentative="1">
+      <w:start w:val="1"/>
+      <w:numFmt w:val="bullet"/>
+      <w:lvlText w:val="o"/>
+      <w:lvlJc w:val="left"/>
+      <w:pPr>
+        <w:ind w:left="1440" w:hanging="360"/>
+      </w:pPr>
+      <w:rPr>
+        <w:rFonts w:ascii="Courier New" w:hAnsi="Courier New" w:cs="Courier New" w:hint="default"/>
+      </w:rPr>
+    </w:lvl>
+    <w:lvl w:ilvl="2" w:tplc="04090005" w:tentative="1">
+      <w:start w:val="1"/>
+      <w:numFmt w:val="bullet"/>
+      <w:lvlText w:val=""/>
+      <w:lvlJc w:val="left"/>
+      <w:pPr>
+        <w:ind w:left="2160" w:hanging="360"/>
+      </w:pPr>
+      <w:rPr>
+        <w:rFonts w:ascii="Wingdings" w:hAnsi="Wingdings" w:hint="default"/>
+      </w:rPr>
+    </w:lvl>
+    <w:lvl w:ilvl="3" w:tplc="04090001" w:tentative="1">
+      <w:start w:val="1"/>
+      <w:numFmt w:val="bullet"/>
+      <w:lvlText w:val=""/>
+      <w:lvlJc w:val="left"/>
+      <w:pPr>
+        <w:ind w:left="2880" w:hanging="360"/>
+      </w:pPr>
+      <w:rPr>
+        <w:rFonts w:ascii="Symbol" w:hAnsi="Symbol" w:hint="default"/>
+      </w:rPr>
+    </w:lvl>
+    <w:lvl w:ilvl="4" w:tplc="04090003" w:tentative="1">
+      <w:start w:val="1"/>
+      <w:numFmt w:val="bullet"/>
+      <w:lvlText w:val="o"/>
+      <w:lvlJc w:val="left"/>
+      <w:pPr>
+        <w:ind w:left="3600" w:hanging="360"/>
+      </w:pPr>
+      <w:rPr>
+        <w:rFonts w:ascii="Courier New" w:hAnsi="Courier New" w:cs="Courier New" w:hint="default"/>
+      </w:rPr>
+    </w:lvl>
+    <w:lvl w:ilvl="5" w:tplc="04090005" w:tentative="1">
+      <w:start w:val="1"/>
+      <w:numFmt w:val="bullet"/>
+      <w:lvlText w:val=""/>
+      <w:lvlJc w:val="left"/>
+      <w:pPr>
+        <w:ind w:left="4320" w:hanging="360"/>
+      </w:pPr>
+      <w:rPr>
+        <w:rFonts w:ascii="Wingdings" w:hAnsi="Wingdings" w:hint="default"/>
+      </w:rPr>
+    </w:lvl>
+    <w:lvl w:ilvl="6" w:tplc="04090001" w:tentative="1">
+      <w:start w:val="1"/>
+      <w:numFmt w:val="bullet"/>
+      <w:lvlText w:val=""/>
+      <w:lvlJc w:val="left"/>
+      <w:pPr>
+        <w:ind w:left="5040" w:hanging="360"/>
+      </w:pPr>
+      <w:rPr>
+        <w:rFonts w:ascii="Symbol" w:hAnsi="Symbol" w:hint="default"/>
+      </w:rPr>
+    </w:lvl>
+    <w:lvl w:ilvl="7" w:tplc="04090003" w:tentative="1">
+      <w:start w:val="1"/>
+      <w:numFmt w:val="bullet"/>
+      <w:lvlText w:val="o"/>
+      <w:lvlJc w:val="left"/>
+      <w:pPr>
+        <w:ind w:left="5760" w:hanging="360"/>
+      </w:pPr>
+      <w:rPr>
+        <w:rFonts w:ascii="Courier New" w:hAnsi="Courier New" w:cs="Courier New" w:hint="default"/>
+      </w:rPr>
+    </w:lvl>
+    <w:lvl w:ilvl="8" w:tplc="04090005" w:tentative="1">
+      <w:start w:val="1"/>
+      <w:numFmt w:val="bullet"/>
+      <w:lvlText w:val=""/>
+      <w:lvlJc w:val="left"/>
+      <w:pPr>
+        <w:ind w:left="6480" w:hanging="360"/>
+      </w:pPr>
+      <w:rPr>
+        <w:rFonts w:ascii="Wingdings" w:hAnsi="Wingdings" w:hint="default"/>
+      </w:rPr>
+    </w:lvl>
+  </w:abstractNum>
+  <w:abstractNum w:abstractNumId="24" w15:restartNumberingAfterBreak="0">
     <w:nsid w:val="77A3782A"/>
     <w:multiLevelType w:val="hybridMultilevel"/>
     <w:tmpl w:val="624EA3B2"/>
@@ -3282,7 +4811,7 @@
       </w:rPr>
     </w:lvl>
   </w:abstractNum>
-  <w:abstractNum w:abstractNumId="21" w15:restartNumberingAfterBreak="0">
+  <w:abstractNum w:abstractNumId="25" w15:restartNumberingAfterBreak="0">
     <w:nsid w:val="7E990CFC"/>
     <w:multiLevelType w:val="multilevel"/>
     <w:tmpl w:val="BAB08EAC"/>
@@ -3450,28 +4979,28 @@
     <w:abstractNumId w:val="0"/>
   </w:num>
   <w:num w:numId="7">
-    <w:abstractNumId w:val="13"/>
+    <w:abstractNumId w:val="15"/>
   </w:num>
   <w:num w:numId="8">
-    <w:abstractNumId w:val="17"/>
+    <w:abstractNumId w:val="20"/>
   </w:num>
   <w:num w:numId="9">
+    <w:abstractNumId w:val="16"/>
+  </w:num>
+  <w:num w:numId="10">
     <w:abstractNumId w:val="14"/>
   </w:num>
-  <w:num w:numId="10">
+  <w:num w:numId="11">
     <w:abstractNumId w:val="12"/>
   </w:num>
-  <w:num w:numId="11">
-    <w:abstractNumId w:val="10"/>
-  </w:num>
   <w:num w:numId="12">
-    <w:abstractNumId w:val="20"/>
+    <w:abstractNumId w:val="24"/>
   </w:num>
   <w:num w:numId="13">
-    <w:abstractNumId w:val="21"/>
+    <w:abstractNumId w:val="25"/>
   </w:num>
   <w:num w:numId="14">
-    <w:abstractNumId w:val="13"/>
+    <w:abstractNumId w:val="15"/>
     <w:lvlOverride w:ilvl="0">
       <w:startOverride w:val="1"/>
     </w:lvlOverride>
@@ -3501,31 +5030,43 @@
     </w:lvlOverride>
   </w:num>
   <w:num w:numId="15">
-    <w:abstractNumId w:val="11"/>
+    <w:abstractNumId w:val="13"/>
   </w:num>
   <w:num w:numId="16">
-    <w:abstractNumId w:val="9"/>
+    <w:abstractNumId w:val="11"/>
   </w:num>
   <w:num w:numId="17">
     <w:abstractNumId w:val="6"/>
   </w:num>
   <w:num w:numId="18">
-    <w:abstractNumId w:val="15"/>
+    <w:abstractNumId w:val="17"/>
   </w:num>
   <w:num w:numId="19">
-    <w:abstractNumId w:val="7"/>
+    <w:abstractNumId w:val="9"/>
   </w:num>
   <w:num w:numId="20">
+    <w:abstractNumId w:val="21"/>
+  </w:num>
+  <w:num w:numId="21">
+    <w:abstractNumId w:val="10"/>
+  </w:num>
+  <w:num w:numId="22">
+    <w:abstractNumId w:val="19"/>
+  </w:num>
+  <w:num w:numId="23">
+    <w:abstractNumId w:val="22"/>
+  </w:num>
+  <w:num w:numId="24">
     <w:abstractNumId w:val="18"/>
   </w:num>
-  <w:num w:numId="21">
+  <w:num w:numId="25">
+    <w:abstractNumId w:val="23"/>
+  </w:num>
+  <w:num w:numId="26">
     <w:abstractNumId w:val="8"/>
   </w:num>
-  <w:num w:numId="22">
-    <w:abstractNumId w:val="16"/>
-  </w:num>
-  <w:num w:numId="23">
-    <w:abstractNumId w:val="19"/>
+  <w:num w:numId="27">
+    <w:abstractNumId w:val="7"/>
   </w:num>
   <w:numIdMacAtCleanup w:val="8"/>
 </w:numbering>
@@ -4152,6 +5693,7 @@
   <w:style w:type="character" w:default="1" w:styleId="DefaultParagraphFont">
     <w:name w:val="Default Paragraph Font"/>
     <w:uiPriority w:val="1"/>
+    <w:semiHidden/>
     <w:unhideWhenUsed/>
   </w:style>
   <w:style w:type="table" w:default="1" w:styleId="TableNormal">

</xml_diff>